<commit_message>
Final.R is the source code
</commit_message>
<xml_diff>
--- a/Greedy Game  Assignment explanation.docx
+++ b/Greedy Game  Assignment explanation.docx
@@ -1444,192 +1444,218 @@
           <w:sz w:val="28"/>
           <w:szCs w:val="28"/>
         </w:rPr>
-        <w:t>Minimization of data loss</w:t>
-      </w:r>
-      <w:r>
-        <w:rPr>
-          <w:sz w:val="28"/>
-          <w:szCs w:val="28"/>
-        </w:rPr>
-        <w:t>: Data</w:t>
-      </w:r>
-      <w:r>
-        <w:rPr>
-          <w:sz w:val="28"/>
-          <w:szCs w:val="28"/>
-        </w:rPr>
-        <w:t xml:space="preserve"> </w:t>
-      </w:r>
-      <w:r>
-        <w:rPr>
-          <w:sz w:val="28"/>
-          <w:szCs w:val="28"/>
-        </w:rPr>
-        <w:t>rows of users</w:t>
-      </w:r>
-      <w:r>
-        <w:rPr>
-          <w:sz w:val="28"/>
-          <w:szCs w:val="28"/>
-        </w:rPr>
-        <w:t xml:space="preserve"> only</w:t>
-      </w:r>
-      <w:r>
-        <w:rPr>
-          <w:sz w:val="28"/>
-          <w:szCs w:val="28"/>
-        </w:rPr>
-        <w:t xml:space="preserve"> </w:t>
-      </w:r>
-      <w:proofErr w:type="gramStart"/>
-      <w:r>
-        <w:rPr>
-          <w:sz w:val="28"/>
-          <w:szCs w:val="28"/>
-        </w:rPr>
-        <w:t xml:space="preserve">with </w:t>
-      </w:r>
-      <w:r>
-        <w:rPr>
-          <w:sz w:val="28"/>
-          <w:szCs w:val="28"/>
-        </w:rPr>
-        <w:t xml:space="preserve"> </w:t>
-      </w:r>
-      <w:proofErr w:type="spellStart"/>
-      <w:r>
-        <w:rPr>
-          <w:sz w:val="28"/>
-          <w:szCs w:val="28"/>
-        </w:rPr>
-        <w:t>ggstart</w:t>
-      </w:r>
-      <w:proofErr w:type="spellEnd"/>
-      <w:proofErr w:type="gramEnd"/>
-      <w:r>
-        <w:rPr>
-          <w:sz w:val="28"/>
-          <w:szCs w:val="28"/>
-        </w:rPr>
-        <w:t xml:space="preserve"> or </w:t>
-      </w:r>
-      <w:proofErr w:type="spellStart"/>
-      <w:r>
-        <w:rPr>
-          <w:sz w:val="28"/>
-          <w:szCs w:val="28"/>
-        </w:rPr>
-        <w:t>ggstop</w:t>
-      </w:r>
-      <w:proofErr w:type="spellEnd"/>
-      <w:r>
-        <w:rPr>
-          <w:sz w:val="28"/>
-          <w:szCs w:val="28"/>
-        </w:rPr>
-        <w:t xml:space="preserve"> event can be examined and number of sessions </w:t>
-      </w:r>
-      <w:r>
-        <w:rPr>
-          <w:sz w:val="28"/>
-          <w:szCs w:val="28"/>
-        </w:rPr>
-        <w:t xml:space="preserve">(not Valid) </w:t>
-      </w:r>
-      <w:r>
-        <w:rPr>
-          <w:sz w:val="28"/>
-          <w:szCs w:val="28"/>
-        </w:rPr>
-        <w:t xml:space="preserve">can be found out. If two </w:t>
-      </w:r>
-      <w:proofErr w:type="spellStart"/>
-      <w:r>
-        <w:rPr>
-          <w:sz w:val="28"/>
-          <w:szCs w:val="28"/>
-        </w:rPr>
-        <w:t>ggstart</w:t>
-      </w:r>
-      <w:proofErr w:type="spellEnd"/>
-      <w:r>
-        <w:rPr>
-          <w:sz w:val="28"/>
-          <w:szCs w:val="28"/>
-        </w:rPr>
-        <w:t xml:space="preserve"> events</w:t>
-      </w:r>
-      <w:r>
-        <w:rPr>
-          <w:sz w:val="28"/>
-          <w:szCs w:val="28"/>
-        </w:rPr>
-        <w:t xml:space="preserve"> for one user</w:t>
-      </w:r>
-      <w:r>
-        <w:rPr>
-          <w:sz w:val="28"/>
-          <w:szCs w:val="28"/>
-        </w:rPr>
-        <w:t xml:space="preserve"> take place between 30 </w:t>
-      </w:r>
-      <w:proofErr w:type="spellStart"/>
-      <w:r>
-        <w:rPr>
-          <w:sz w:val="28"/>
-          <w:szCs w:val="28"/>
-        </w:rPr>
-        <w:t>secs</w:t>
-      </w:r>
-      <w:proofErr w:type="spellEnd"/>
-      <w:r>
-        <w:rPr>
-          <w:sz w:val="28"/>
-          <w:szCs w:val="28"/>
-        </w:rPr>
-        <w:t xml:space="preserve"> then it can be assumed that those two events are part of one session</w:t>
-      </w:r>
-      <w:r>
-        <w:rPr>
-          <w:sz w:val="28"/>
-          <w:szCs w:val="28"/>
-        </w:rPr>
-        <w:t xml:space="preserve"> and </w:t>
-      </w:r>
-      <w:r>
-        <w:rPr>
-          <w:sz w:val="28"/>
-          <w:szCs w:val="28"/>
-        </w:rPr>
-        <w:t xml:space="preserve">correspondingly </w:t>
-      </w:r>
-      <w:r>
-        <w:rPr>
-          <w:sz w:val="28"/>
-          <w:szCs w:val="28"/>
-        </w:rPr>
-        <w:t xml:space="preserve">an assumption can be </w:t>
-      </w:r>
-      <w:proofErr w:type="gramStart"/>
-      <w:r>
-        <w:rPr>
-          <w:sz w:val="28"/>
-          <w:szCs w:val="28"/>
-        </w:rPr>
-        <w:t>made  about</w:t>
-      </w:r>
-      <w:proofErr w:type="gramEnd"/>
-      <w:r>
-        <w:rPr>
-          <w:sz w:val="28"/>
-          <w:szCs w:val="28"/>
-        </w:rPr>
-        <w:t xml:space="preserve"> the least </w:t>
+        <w:t>Dealing with</w:t>
       </w:r>
       <w:bookmarkStart w:id="0" w:name="_GoBack"/>
       <w:bookmarkEnd w:id="0"/>
       <w:r>
         <w:rPr>
+          <w:b/>
+          <w:sz w:val="28"/>
+          <w:szCs w:val="28"/>
+        </w:rPr>
+        <w:t xml:space="preserve"> </w:t>
+      </w:r>
+      <w:proofErr w:type="spellStart"/>
+      <w:r>
+        <w:rPr>
+          <w:b/>
+          <w:sz w:val="28"/>
+          <w:szCs w:val="28"/>
+        </w:rPr>
+        <w:t>data</w:t>
+      </w:r>
+      <w:proofErr w:type="spellEnd"/>
+      <w:r>
+        <w:rPr>
+          <w:b/>
+          <w:sz w:val="28"/>
+          <w:szCs w:val="28"/>
+        </w:rPr>
+        <w:t xml:space="preserve"> loss</w:t>
+      </w:r>
+      <w:r>
+        <w:rPr>
+          <w:sz w:val="28"/>
+          <w:szCs w:val="28"/>
+        </w:rPr>
+        <w:t>: Data</w:t>
+      </w:r>
+      <w:r>
+        <w:rPr>
+          <w:sz w:val="28"/>
+          <w:szCs w:val="28"/>
+        </w:rPr>
+        <w:t xml:space="preserve"> </w:t>
+      </w:r>
+      <w:r>
+        <w:rPr>
+          <w:sz w:val="28"/>
+          <w:szCs w:val="28"/>
+        </w:rPr>
+        <w:t>rows of users</w:t>
+      </w:r>
+      <w:r>
+        <w:rPr>
+          <w:sz w:val="28"/>
+          <w:szCs w:val="28"/>
+        </w:rPr>
+        <w:t xml:space="preserve"> only</w:t>
+      </w:r>
+      <w:r>
+        <w:rPr>
+          <w:sz w:val="28"/>
+          <w:szCs w:val="28"/>
+        </w:rPr>
+        <w:t xml:space="preserve"> </w:t>
+      </w:r>
+      <w:proofErr w:type="gramStart"/>
+      <w:r>
+        <w:rPr>
+          <w:sz w:val="28"/>
+          <w:szCs w:val="28"/>
+        </w:rPr>
+        <w:t xml:space="preserve">with </w:t>
+      </w:r>
+      <w:r>
+        <w:rPr>
+          <w:sz w:val="28"/>
+          <w:szCs w:val="28"/>
+        </w:rPr>
+        <w:t xml:space="preserve"> </w:t>
+      </w:r>
+      <w:proofErr w:type="spellStart"/>
+      <w:r>
+        <w:rPr>
+          <w:sz w:val="28"/>
+          <w:szCs w:val="28"/>
+        </w:rPr>
+        <w:t>ggstart</w:t>
+      </w:r>
+      <w:proofErr w:type="spellEnd"/>
+      <w:proofErr w:type="gramEnd"/>
+      <w:r>
+        <w:rPr>
+          <w:sz w:val="28"/>
+          <w:szCs w:val="28"/>
+        </w:rPr>
+        <w:t xml:space="preserve"> or </w:t>
+      </w:r>
+      <w:proofErr w:type="spellStart"/>
+      <w:r>
+        <w:rPr>
+          <w:sz w:val="28"/>
+          <w:szCs w:val="28"/>
+        </w:rPr>
+        <w:t>ggstop</w:t>
+      </w:r>
+      <w:proofErr w:type="spellEnd"/>
+      <w:r>
+        <w:rPr>
+          <w:sz w:val="28"/>
+          <w:szCs w:val="28"/>
+        </w:rPr>
+        <w:t xml:space="preserve"> event can be examined and number of sessions </w:t>
+      </w:r>
+      <w:r>
+        <w:rPr>
+          <w:sz w:val="28"/>
+          <w:szCs w:val="28"/>
+        </w:rPr>
+        <w:t xml:space="preserve">(not Valid) </w:t>
+      </w:r>
+      <w:r>
+        <w:rPr>
+          <w:sz w:val="28"/>
+          <w:szCs w:val="28"/>
+        </w:rPr>
+        <w:t xml:space="preserve">can be found out. If two </w:t>
+      </w:r>
+      <w:proofErr w:type="spellStart"/>
+      <w:r>
+        <w:rPr>
+          <w:sz w:val="28"/>
+          <w:szCs w:val="28"/>
+        </w:rPr>
+        <w:t>ggstart</w:t>
+      </w:r>
+      <w:proofErr w:type="spellEnd"/>
+      <w:r>
+        <w:rPr>
+          <w:sz w:val="28"/>
+          <w:szCs w:val="28"/>
+        </w:rPr>
+        <w:t xml:space="preserve"> events</w:t>
+      </w:r>
+      <w:r>
+        <w:rPr>
+          <w:sz w:val="28"/>
+          <w:szCs w:val="28"/>
+        </w:rPr>
+        <w:t xml:space="preserve"> for one user</w:t>
+      </w:r>
+      <w:r>
+        <w:rPr>
+          <w:sz w:val="28"/>
+          <w:szCs w:val="28"/>
+        </w:rPr>
+        <w:t xml:space="preserve"> take place between 30 </w:t>
+      </w:r>
+      <w:proofErr w:type="spellStart"/>
+      <w:r>
+        <w:rPr>
+          <w:sz w:val="28"/>
+          <w:szCs w:val="28"/>
+        </w:rPr>
+        <w:t>secs</w:t>
+      </w:r>
+      <w:proofErr w:type="spellEnd"/>
+      <w:r>
+        <w:rPr>
+          <w:sz w:val="28"/>
+          <w:szCs w:val="28"/>
+        </w:rPr>
+        <w:t xml:space="preserve"> then it can be assumed that those two events are part of one session</w:t>
+      </w:r>
+      <w:r>
+        <w:rPr>
+          <w:sz w:val="28"/>
+          <w:szCs w:val="28"/>
+        </w:rPr>
+        <w:t xml:space="preserve"> and </w:t>
+      </w:r>
+      <w:r>
+        <w:rPr>
+          <w:sz w:val="28"/>
+          <w:szCs w:val="28"/>
+        </w:rPr>
+        <w:t xml:space="preserve">correspondingly </w:t>
+      </w:r>
+      <w:r>
+        <w:rPr>
+          <w:sz w:val="28"/>
+          <w:szCs w:val="28"/>
+        </w:rPr>
+        <w:t xml:space="preserve">an assumption can be </w:t>
+      </w:r>
+      <w:proofErr w:type="gramStart"/>
+      <w:r>
+        <w:rPr>
+          <w:sz w:val="28"/>
+          <w:szCs w:val="28"/>
+        </w:rPr>
+        <w:t>made  about</w:t>
+      </w:r>
+      <w:proofErr w:type="gramEnd"/>
+      <w:r>
+        <w:rPr>
+          <w:sz w:val="28"/>
+          <w:szCs w:val="28"/>
+        </w:rPr>
+        <w:t xml:space="preserve"> the least </w:t>
+      </w:r>
+      <w:r>
+        <w:rPr>
           <w:sz w:val="28"/>
           <w:szCs w:val="28"/>
         </w:rPr>
@@ -1670,7 +1696,15 @@
           <w:sz w:val="28"/>
           <w:szCs w:val="28"/>
         </w:rPr>
-        <w:t xml:space="preserve"> </w:t>
+        <w:t xml:space="preserve"> with </w:t>
+      </w:r>
+      <w:proofErr w:type="gramStart"/>
+      <w:r>
+        <w:rPr>
+          <w:sz w:val="28"/>
+          <w:szCs w:val="28"/>
+        </w:rPr>
+        <w:t xml:space="preserve">9378  </w:t>
       </w:r>
       <w:r>
         <w:rPr>
@@ -1678,15 +1712,7 @@
           <w:szCs w:val="28"/>
         </w:rPr>
         <w:lastRenderedPageBreak/>
-        <w:t xml:space="preserve">with </w:t>
-      </w:r>
-      <w:proofErr w:type="gramStart"/>
-      <w:r>
-        <w:rPr>
-          <w:sz w:val="28"/>
-          <w:szCs w:val="28"/>
-        </w:rPr>
-        <w:t>9378  data</w:t>
+        <w:t>data</w:t>
       </w:r>
       <w:proofErr w:type="gramEnd"/>
       <w:r>

</xml_diff>